<commit_message>
Added some more graphs
</commit_message>
<xml_diff>
--- a/Metrics_Visualized_6Models.docx
+++ b/Metrics_Visualized_6Models.docx
@@ -16,9 +16,9 @@
         </w:rPr>
         <w:drawing>
           <wp:inline distT="0" distB="0" distL="114300" distR="114300">
-            <wp:extent cx="5266690" cy="3511550"/>
-            <wp:effectExtent l="0" t="0" r="3810" b="6350"/>
-            <wp:docPr id="2" name="Picture 2" descr="Multi_Metric_DotGraph"/>
+            <wp:extent cx="5266690" cy="3291840"/>
+            <wp:effectExtent l="0" t="0" r="3810" b="10160"/>
+            <wp:docPr id="12" name="Picture 12" descr="Runtime"/>
             <wp:cNvGraphicFramePr>
               <a:graphicFrameLocks xmlns:a="http://schemas.openxmlformats.org/drawingml/2006/main" noChangeAspect="1"/>
             </wp:cNvGraphicFramePr>
@@ -26,13 +26,144 @@
               <a:graphicData uri="http://schemas.openxmlformats.org/drawingml/2006/picture">
                 <pic:pic xmlns:pic="http://schemas.openxmlformats.org/drawingml/2006/picture">
                   <pic:nvPicPr>
-                    <pic:cNvPr id="2" name="Picture 2" descr="Multi_Metric_DotGraph"/>
+                    <pic:cNvPr id="12" name="Picture 12" descr="Runtime"/>
                     <pic:cNvPicPr>
                       <a:picLocks noChangeAspect="1"/>
                     </pic:cNvPicPr>
                   </pic:nvPicPr>
                   <pic:blipFill>
                     <a:blip r:embed="rId4"/>
+                    <a:stretch>
+                      <a:fillRect/>
+                    </a:stretch>
+                  </pic:blipFill>
+                  <pic:spPr>
+                    <a:xfrm>
+                      <a:off x="0" y="0"/>
+                      <a:ext cx="5266690" cy="3291840"/>
+                    </a:xfrm>
+                    <a:prstGeom prst="rect">
+                      <a:avLst/>
+                    </a:prstGeom>
+                  </pic:spPr>
+                </pic:pic>
+              </a:graphicData>
+            </a:graphic>
+          </wp:inline>
+        </w:drawing>
+      </w:r>
+      <w:bookmarkStart w:id="0" w:name="_GoBack"/>
+      <w:bookmarkEnd w:id="0"/>
+      <w:r>
+        <w:rPr>
+          <w:rFonts w:hint="default"/>
+          <w:lang w:val="en-IN"/>
+        </w:rPr>
+        <w:drawing>
+          <wp:inline distT="0" distB="0" distL="114300" distR="114300">
+            <wp:extent cx="5266690" cy="3291840"/>
+            <wp:effectExtent l="0" t="0" r="3810" b="10160"/>
+            <wp:docPr id="11" name="Picture 11" descr="Recall"/>
+            <wp:cNvGraphicFramePr>
+              <a:graphicFrameLocks xmlns:a="http://schemas.openxmlformats.org/drawingml/2006/main" noChangeAspect="1"/>
+            </wp:cNvGraphicFramePr>
+            <a:graphic xmlns:a="http://schemas.openxmlformats.org/drawingml/2006/main">
+              <a:graphicData uri="http://schemas.openxmlformats.org/drawingml/2006/picture">
+                <pic:pic xmlns:pic="http://schemas.openxmlformats.org/drawingml/2006/picture">
+                  <pic:nvPicPr>
+                    <pic:cNvPr id="11" name="Picture 11" descr="Recall"/>
+                    <pic:cNvPicPr>
+                      <a:picLocks noChangeAspect="1"/>
+                    </pic:cNvPicPr>
+                  </pic:nvPicPr>
+                  <pic:blipFill>
+                    <a:blip r:embed="rId5"/>
+                    <a:stretch>
+                      <a:fillRect/>
+                    </a:stretch>
+                  </pic:blipFill>
+                  <pic:spPr>
+                    <a:xfrm>
+                      <a:off x="0" y="0"/>
+                      <a:ext cx="5266690" cy="3291840"/>
+                    </a:xfrm>
+                    <a:prstGeom prst="rect">
+                      <a:avLst/>
+                    </a:prstGeom>
+                  </pic:spPr>
+                </pic:pic>
+              </a:graphicData>
+            </a:graphic>
+          </wp:inline>
+        </w:drawing>
+      </w:r>
+      <w:r>
+        <w:rPr>
+          <w:rFonts w:hint="default"/>
+          <w:lang w:val="en-IN"/>
+        </w:rPr>
+        <w:drawing>
+          <wp:inline distT="0" distB="0" distL="114300" distR="114300">
+            <wp:extent cx="5266690" cy="3291840"/>
+            <wp:effectExtent l="0" t="0" r="3810" b="10160"/>
+            <wp:docPr id="10" name="Picture 10" descr="Precision"/>
+            <wp:cNvGraphicFramePr>
+              <a:graphicFrameLocks xmlns:a="http://schemas.openxmlformats.org/drawingml/2006/main" noChangeAspect="1"/>
+            </wp:cNvGraphicFramePr>
+            <a:graphic xmlns:a="http://schemas.openxmlformats.org/drawingml/2006/main">
+              <a:graphicData uri="http://schemas.openxmlformats.org/drawingml/2006/picture">
+                <pic:pic xmlns:pic="http://schemas.openxmlformats.org/drawingml/2006/picture">
+                  <pic:nvPicPr>
+                    <pic:cNvPr id="10" name="Picture 10" descr="Precision"/>
+                    <pic:cNvPicPr>
+                      <a:picLocks noChangeAspect="1"/>
+                    </pic:cNvPicPr>
+                  </pic:nvPicPr>
+                  <pic:blipFill>
+                    <a:blip r:embed="rId6"/>
+                    <a:stretch>
+                      <a:fillRect/>
+                    </a:stretch>
+                  </pic:blipFill>
+                  <pic:spPr>
+                    <a:xfrm>
+                      <a:off x="0" y="0"/>
+                      <a:ext cx="5266690" cy="3291840"/>
+                    </a:xfrm>
+                    <a:prstGeom prst="rect">
+                      <a:avLst/>
+                    </a:prstGeom>
+                  </pic:spPr>
+                </pic:pic>
+              </a:graphicData>
+            </a:graphic>
+          </wp:inline>
+        </w:drawing>
+      </w:r>
+      <w:r>
+        <w:rPr>
+          <w:rFonts w:hint="default"/>
+          <w:lang w:val="en-IN"/>
+        </w:rPr>
+        <w:drawing>
+          <wp:inline distT="0" distB="0" distL="114300" distR="114300">
+            <wp:extent cx="5266690" cy="3511550"/>
+            <wp:effectExtent l="0" t="0" r="3810" b="6350"/>
+            <wp:docPr id="9" name="Picture 9" descr="Language_F1"/>
+            <wp:cNvGraphicFramePr>
+              <a:graphicFrameLocks xmlns:a="http://schemas.openxmlformats.org/drawingml/2006/main" noChangeAspect="1"/>
+            </wp:cNvGraphicFramePr>
+            <a:graphic xmlns:a="http://schemas.openxmlformats.org/drawingml/2006/main">
+              <a:graphicData uri="http://schemas.openxmlformats.org/drawingml/2006/picture">
+                <pic:pic xmlns:pic="http://schemas.openxmlformats.org/drawingml/2006/picture">
+                  <pic:nvPicPr>
+                    <pic:cNvPr id="9" name="Picture 9" descr="Language_F1"/>
+                    <pic:cNvPicPr>
+                      <a:picLocks noChangeAspect="1"/>
+                    </pic:cNvPicPr>
+                  </pic:nvPicPr>
+                  <pic:blipFill>
+                    <a:blip r:embed="rId7"/>
                     <a:stretch>
                       <a:fillRect/>
                     </a:stretch>
@@ -61,7 +192,7 @@
           <wp:inline distT="0" distB="0" distL="114300" distR="114300">
             <wp:extent cx="5266690" cy="3511550"/>
             <wp:effectExtent l="0" t="0" r="3810" b="6350"/>
-            <wp:docPr id="3" name="Picture 3" descr="Multi_Metric_BARGRAPH"/>
+            <wp:docPr id="1" name="Picture 1" descr="Language_Accuracies"/>
             <wp:cNvGraphicFramePr>
               <a:graphicFrameLocks xmlns:a="http://schemas.openxmlformats.org/drawingml/2006/main" noChangeAspect="1"/>
             </wp:cNvGraphicFramePr>
@@ -69,136 +200,7 @@
               <a:graphicData uri="http://schemas.openxmlformats.org/drawingml/2006/picture">
                 <pic:pic xmlns:pic="http://schemas.openxmlformats.org/drawingml/2006/picture">
                   <pic:nvPicPr>
-                    <pic:cNvPr id="3" name="Picture 3" descr="Multi_Metric_BARGRAPH"/>
-                    <pic:cNvPicPr>
-                      <a:picLocks noChangeAspect="1"/>
-                    </pic:cNvPicPr>
-                  </pic:nvPicPr>
-                  <pic:blipFill>
-                    <a:blip r:embed="rId5"/>
-                    <a:stretch>
-                      <a:fillRect/>
-                    </a:stretch>
-                  </pic:blipFill>
-                  <pic:spPr>
-                    <a:xfrm>
-                      <a:off x="0" y="0"/>
-                      <a:ext cx="5266690" cy="3511550"/>
-                    </a:xfrm>
-                    <a:prstGeom prst="rect">
-                      <a:avLst/>
-                    </a:prstGeom>
-                  </pic:spPr>
-                </pic:pic>
-              </a:graphicData>
-            </a:graphic>
-          </wp:inline>
-        </w:drawing>
-      </w:r>
-      <w:r>
-        <w:rPr>
-          <w:rFonts w:hint="default"/>
-          <w:lang w:val="en-IN"/>
-        </w:rPr>
-        <w:drawing>
-          <wp:inline distT="0" distB="0" distL="114300" distR="114300">
-            <wp:extent cx="5266690" cy="2633345"/>
-            <wp:effectExtent l="0" t="0" r="3810" b="8255"/>
-            <wp:docPr id="4" name="Picture 4" descr="model2"/>
-            <wp:cNvGraphicFramePr>
-              <a:graphicFrameLocks xmlns:a="http://schemas.openxmlformats.org/drawingml/2006/main" noChangeAspect="1"/>
-            </wp:cNvGraphicFramePr>
-            <a:graphic xmlns:a="http://schemas.openxmlformats.org/drawingml/2006/main">
-              <a:graphicData uri="http://schemas.openxmlformats.org/drawingml/2006/picture">
-                <pic:pic xmlns:pic="http://schemas.openxmlformats.org/drawingml/2006/picture">
-                  <pic:nvPicPr>
-                    <pic:cNvPr id="4" name="Picture 4" descr="model2"/>
-                    <pic:cNvPicPr>
-                      <a:picLocks noChangeAspect="1"/>
-                    </pic:cNvPicPr>
-                  </pic:nvPicPr>
-                  <pic:blipFill>
-                    <a:blip r:embed="rId6"/>
-                    <a:stretch>
-                      <a:fillRect/>
-                    </a:stretch>
-                  </pic:blipFill>
-                  <pic:spPr>
-                    <a:xfrm>
-                      <a:off x="0" y="0"/>
-                      <a:ext cx="5266690" cy="2633345"/>
-                    </a:xfrm>
-                    <a:prstGeom prst="rect">
-                      <a:avLst/>
-                    </a:prstGeom>
-                  </pic:spPr>
-                </pic:pic>
-              </a:graphicData>
-            </a:graphic>
-          </wp:inline>
-        </w:drawing>
-      </w:r>
-      <w:r>
-        <w:rPr>
-          <w:rFonts w:hint="default"/>
-          <w:lang w:val="en-IN"/>
-        </w:rPr>
-        <w:drawing>
-          <wp:inline distT="0" distB="0" distL="114300" distR="114300">
-            <wp:extent cx="5266690" cy="3160395"/>
-            <wp:effectExtent l="0" t="0" r="3810" b="1905"/>
-            <wp:docPr id="5" name="Picture 5" descr="Loss"/>
-            <wp:cNvGraphicFramePr>
-              <a:graphicFrameLocks xmlns:a="http://schemas.openxmlformats.org/drawingml/2006/main" noChangeAspect="1"/>
-            </wp:cNvGraphicFramePr>
-            <a:graphic xmlns:a="http://schemas.openxmlformats.org/drawingml/2006/main">
-              <a:graphicData uri="http://schemas.openxmlformats.org/drawingml/2006/picture">
-                <pic:pic xmlns:pic="http://schemas.openxmlformats.org/drawingml/2006/picture">
-                  <pic:nvPicPr>
-                    <pic:cNvPr id="5" name="Picture 5" descr="Loss"/>
-                    <pic:cNvPicPr>
-                      <a:picLocks noChangeAspect="1"/>
-                    </pic:cNvPicPr>
-                  </pic:nvPicPr>
-                  <pic:blipFill>
-                    <a:blip r:embed="rId7"/>
-                    <a:stretch>
-                      <a:fillRect/>
-                    </a:stretch>
-                  </pic:blipFill>
-                  <pic:spPr>
-                    <a:xfrm>
-                      <a:off x="0" y="0"/>
-                      <a:ext cx="5266690" cy="3160395"/>
-                    </a:xfrm>
-                    <a:prstGeom prst="rect">
-                      <a:avLst/>
-                    </a:prstGeom>
-                  </pic:spPr>
-                </pic:pic>
-              </a:graphicData>
-            </a:graphic>
-          </wp:inline>
-        </w:drawing>
-      </w:r>
-      <w:r>
-        <w:rPr>
-          <w:rFonts w:hint="default"/>
-          <w:lang w:val="en-IN"/>
-        </w:rPr>
-        <w:drawing>
-          <wp:inline distT="0" distB="0" distL="114300" distR="114300">
-            <wp:extent cx="5266690" cy="3511550"/>
-            <wp:effectExtent l="0" t="0" r="3810" b="6350"/>
-            <wp:docPr id="6" name="Picture 6" descr="LineGraph_Changes"/>
-            <wp:cNvGraphicFramePr>
-              <a:graphicFrameLocks xmlns:a="http://schemas.openxmlformats.org/drawingml/2006/main" noChangeAspect="1"/>
-            </wp:cNvGraphicFramePr>
-            <a:graphic xmlns:a="http://schemas.openxmlformats.org/drawingml/2006/main">
-              <a:graphicData uri="http://schemas.openxmlformats.org/drawingml/2006/picture">
-                <pic:pic xmlns:pic="http://schemas.openxmlformats.org/drawingml/2006/picture">
-                  <pic:nvPicPr>
-                    <pic:cNvPr id="6" name="Picture 6" descr="LineGraph_Changes"/>
+                    <pic:cNvPr id="1" name="Picture 1" descr="Language_Accuracies"/>
                     <pic:cNvPicPr>
                       <a:picLocks noChangeAspect="1"/>
                     </pic:cNvPicPr>
@@ -224,6 +226,14 @@
           </wp:inline>
         </w:drawing>
       </w:r>
+    </w:p>
+    <w:p>
+      <w:pPr>
+        <w:rPr>
+          <w:rFonts w:hint="default"/>
+          <w:lang w:val="en-IN"/>
+        </w:rPr>
+      </w:pPr>
       <w:r>
         <w:rPr>
           <w:rFonts w:hint="default"/>
@@ -233,7 +243,7 @@
           <wp:inline distT="0" distB="0" distL="114300" distR="114300">
             <wp:extent cx="5266690" cy="3511550"/>
             <wp:effectExtent l="0" t="0" r="3810" b="6350"/>
-            <wp:docPr id="7" name="Picture 7" descr="Runtime_bargraph"/>
+            <wp:docPr id="2" name="Picture 2" descr="Multi_Metric_DotGraph"/>
             <wp:cNvGraphicFramePr>
               <a:graphicFrameLocks xmlns:a="http://schemas.openxmlformats.org/drawingml/2006/main" noChangeAspect="1"/>
             </wp:cNvGraphicFramePr>
@@ -241,7 +251,7 @@
               <a:graphicData uri="http://schemas.openxmlformats.org/drawingml/2006/picture">
                 <pic:pic xmlns:pic="http://schemas.openxmlformats.org/drawingml/2006/picture">
                   <pic:nvPicPr>
-                    <pic:cNvPr id="7" name="Picture 7" descr="Runtime_bargraph"/>
+                    <pic:cNvPr id="2" name="Picture 2" descr="Multi_Metric_DotGraph"/>
                     <pic:cNvPicPr>
                       <a:picLocks noChangeAspect="1"/>
                     </pic:cNvPicPr>
@@ -267,8 +277,221 @@
           </wp:inline>
         </w:drawing>
       </w:r>
-      <w:bookmarkStart w:id="0" w:name="_GoBack"/>
-      <w:bookmarkEnd w:id="0"/>
+      <w:r>
+        <w:rPr>
+          <w:rFonts w:hint="default"/>
+          <w:lang w:val="en-IN"/>
+        </w:rPr>
+        <w:drawing>
+          <wp:inline distT="0" distB="0" distL="114300" distR="114300">
+            <wp:extent cx="5266690" cy="3511550"/>
+            <wp:effectExtent l="0" t="0" r="3810" b="6350"/>
+            <wp:docPr id="3" name="Picture 3" descr="Multi_Metric_BARGRAPH"/>
+            <wp:cNvGraphicFramePr>
+              <a:graphicFrameLocks xmlns:a="http://schemas.openxmlformats.org/drawingml/2006/main" noChangeAspect="1"/>
+            </wp:cNvGraphicFramePr>
+            <a:graphic xmlns:a="http://schemas.openxmlformats.org/drawingml/2006/main">
+              <a:graphicData uri="http://schemas.openxmlformats.org/drawingml/2006/picture">
+                <pic:pic xmlns:pic="http://schemas.openxmlformats.org/drawingml/2006/picture">
+                  <pic:nvPicPr>
+                    <pic:cNvPr id="3" name="Picture 3" descr="Multi_Metric_BARGRAPH"/>
+                    <pic:cNvPicPr>
+                      <a:picLocks noChangeAspect="1"/>
+                    </pic:cNvPicPr>
+                  </pic:nvPicPr>
+                  <pic:blipFill>
+                    <a:blip r:embed="rId10"/>
+                    <a:stretch>
+                      <a:fillRect/>
+                    </a:stretch>
+                  </pic:blipFill>
+                  <pic:spPr>
+                    <a:xfrm>
+                      <a:off x="0" y="0"/>
+                      <a:ext cx="5266690" cy="3511550"/>
+                    </a:xfrm>
+                    <a:prstGeom prst="rect">
+                      <a:avLst/>
+                    </a:prstGeom>
+                  </pic:spPr>
+                </pic:pic>
+              </a:graphicData>
+            </a:graphic>
+          </wp:inline>
+        </w:drawing>
+      </w:r>
+      <w:r>
+        <w:rPr>
+          <w:rFonts w:hint="default"/>
+          <w:lang w:val="en-IN"/>
+        </w:rPr>
+        <w:drawing>
+          <wp:inline distT="0" distB="0" distL="114300" distR="114300">
+            <wp:extent cx="5266690" cy="2633345"/>
+            <wp:effectExtent l="0" t="0" r="3810" b="8255"/>
+            <wp:docPr id="4" name="Picture 4" descr="model2"/>
+            <wp:cNvGraphicFramePr>
+              <a:graphicFrameLocks xmlns:a="http://schemas.openxmlformats.org/drawingml/2006/main" noChangeAspect="1"/>
+            </wp:cNvGraphicFramePr>
+            <a:graphic xmlns:a="http://schemas.openxmlformats.org/drawingml/2006/main">
+              <a:graphicData uri="http://schemas.openxmlformats.org/drawingml/2006/picture">
+                <pic:pic xmlns:pic="http://schemas.openxmlformats.org/drawingml/2006/picture">
+                  <pic:nvPicPr>
+                    <pic:cNvPr id="4" name="Picture 4" descr="model2"/>
+                    <pic:cNvPicPr>
+                      <a:picLocks noChangeAspect="1"/>
+                    </pic:cNvPicPr>
+                  </pic:nvPicPr>
+                  <pic:blipFill>
+                    <a:blip r:embed="rId11"/>
+                    <a:stretch>
+                      <a:fillRect/>
+                    </a:stretch>
+                  </pic:blipFill>
+                  <pic:spPr>
+                    <a:xfrm>
+                      <a:off x="0" y="0"/>
+                      <a:ext cx="5266690" cy="2633345"/>
+                    </a:xfrm>
+                    <a:prstGeom prst="rect">
+                      <a:avLst/>
+                    </a:prstGeom>
+                  </pic:spPr>
+                </pic:pic>
+              </a:graphicData>
+            </a:graphic>
+          </wp:inline>
+        </w:drawing>
+      </w:r>
+      <w:r>
+        <w:rPr>
+          <w:rFonts w:hint="default"/>
+          <w:lang w:val="en-IN"/>
+        </w:rPr>
+        <w:drawing>
+          <wp:inline distT="0" distB="0" distL="114300" distR="114300">
+            <wp:extent cx="5266690" cy="3160395"/>
+            <wp:effectExtent l="0" t="0" r="3810" b="1905"/>
+            <wp:docPr id="5" name="Picture 5" descr="Loss"/>
+            <wp:cNvGraphicFramePr>
+              <a:graphicFrameLocks xmlns:a="http://schemas.openxmlformats.org/drawingml/2006/main" noChangeAspect="1"/>
+            </wp:cNvGraphicFramePr>
+            <a:graphic xmlns:a="http://schemas.openxmlformats.org/drawingml/2006/main">
+              <a:graphicData uri="http://schemas.openxmlformats.org/drawingml/2006/picture">
+                <pic:pic xmlns:pic="http://schemas.openxmlformats.org/drawingml/2006/picture">
+                  <pic:nvPicPr>
+                    <pic:cNvPr id="5" name="Picture 5" descr="Loss"/>
+                    <pic:cNvPicPr>
+                      <a:picLocks noChangeAspect="1"/>
+                    </pic:cNvPicPr>
+                  </pic:nvPicPr>
+                  <pic:blipFill>
+                    <a:blip r:embed="rId12"/>
+                    <a:stretch>
+                      <a:fillRect/>
+                    </a:stretch>
+                  </pic:blipFill>
+                  <pic:spPr>
+                    <a:xfrm>
+                      <a:off x="0" y="0"/>
+                      <a:ext cx="5266690" cy="3160395"/>
+                    </a:xfrm>
+                    <a:prstGeom prst="rect">
+                      <a:avLst/>
+                    </a:prstGeom>
+                  </pic:spPr>
+                </pic:pic>
+              </a:graphicData>
+            </a:graphic>
+          </wp:inline>
+        </w:drawing>
+      </w:r>
+      <w:r>
+        <w:rPr>
+          <w:rFonts w:hint="default"/>
+          <w:lang w:val="en-IN"/>
+        </w:rPr>
+        <w:drawing>
+          <wp:inline distT="0" distB="0" distL="114300" distR="114300">
+            <wp:extent cx="5266690" cy="3511550"/>
+            <wp:effectExtent l="0" t="0" r="3810" b="6350"/>
+            <wp:docPr id="6" name="Picture 6" descr="LineGraph_Changes"/>
+            <wp:cNvGraphicFramePr>
+              <a:graphicFrameLocks xmlns:a="http://schemas.openxmlformats.org/drawingml/2006/main" noChangeAspect="1"/>
+            </wp:cNvGraphicFramePr>
+            <a:graphic xmlns:a="http://schemas.openxmlformats.org/drawingml/2006/main">
+              <a:graphicData uri="http://schemas.openxmlformats.org/drawingml/2006/picture">
+                <pic:pic xmlns:pic="http://schemas.openxmlformats.org/drawingml/2006/picture">
+                  <pic:nvPicPr>
+                    <pic:cNvPr id="6" name="Picture 6" descr="LineGraph_Changes"/>
+                    <pic:cNvPicPr>
+                      <a:picLocks noChangeAspect="1"/>
+                    </pic:cNvPicPr>
+                  </pic:nvPicPr>
+                  <pic:blipFill>
+                    <a:blip r:embed="rId13"/>
+                    <a:stretch>
+                      <a:fillRect/>
+                    </a:stretch>
+                  </pic:blipFill>
+                  <pic:spPr>
+                    <a:xfrm>
+                      <a:off x="0" y="0"/>
+                      <a:ext cx="5266690" cy="3511550"/>
+                    </a:xfrm>
+                    <a:prstGeom prst="rect">
+                      <a:avLst/>
+                    </a:prstGeom>
+                  </pic:spPr>
+                </pic:pic>
+              </a:graphicData>
+            </a:graphic>
+          </wp:inline>
+        </w:drawing>
+      </w:r>
+      <w:r>
+        <w:rPr>
+          <w:rFonts w:hint="default"/>
+          <w:lang w:val="en-IN"/>
+        </w:rPr>
+        <w:drawing>
+          <wp:inline distT="0" distB="0" distL="114300" distR="114300">
+            <wp:extent cx="5266690" cy="3511550"/>
+            <wp:effectExtent l="0" t="0" r="3810" b="6350"/>
+            <wp:docPr id="7" name="Picture 7" descr="Runtime_bargraph"/>
+            <wp:cNvGraphicFramePr>
+              <a:graphicFrameLocks xmlns:a="http://schemas.openxmlformats.org/drawingml/2006/main" noChangeAspect="1"/>
+            </wp:cNvGraphicFramePr>
+            <a:graphic xmlns:a="http://schemas.openxmlformats.org/drawingml/2006/main">
+              <a:graphicData uri="http://schemas.openxmlformats.org/drawingml/2006/picture">
+                <pic:pic xmlns:pic="http://schemas.openxmlformats.org/drawingml/2006/picture">
+                  <pic:nvPicPr>
+                    <pic:cNvPr id="7" name="Picture 7" descr="Runtime_bargraph"/>
+                    <pic:cNvPicPr>
+                      <a:picLocks noChangeAspect="1"/>
+                    </pic:cNvPicPr>
+                  </pic:nvPicPr>
+                  <pic:blipFill>
+                    <a:blip r:embed="rId14"/>
+                    <a:stretch>
+                      <a:fillRect/>
+                    </a:stretch>
+                  </pic:blipFill>
+                  <pic:spPr>
+                    <a:xfrm>
+                      <a:off x="0" y="0"/>
+                      <a:ext cx="5266690" cy="3511550"/>
+                    </a:xfrm>
+                    <a:prstGeom prst="rect">
+                      <a:avLst/>
+                    </a:prstGeom>
+                  </pic:spPr>
+                </pic:pic>
+              </a:graphicData>
+            </a:graphic>
+          </wp:inline>
+        </w:drawing>
+      </w:r>
     </w:p>
     <w:sectPr>
       <w:pgSz w:w="11906" w:h="16838"/>

</xml_diff>